<commit_message>
added more to heauristic evaluation
</commit_message>
<xml_diff>
--- a/AIND-Planning/heuristic_analysis.docx
+++ b/AIND-Planning/heuristic_analysis.docx
@@ -12017,134 +12017,301 @@
     <w:p>
       <w:pPr>
         <w:spacing w:line="276" w:lineRule="auto"/>
-        <w:rPr>
-          <w:rFonts w:ascii="Century Gothic" w:hAnsi="Century Gothic"/>
-          <w:color w:val="000000" w:themeColor="text1"/>
-          <w:sz w:val="22"/>
-        </w:rPr>
-      </w:pPr>
-      <w:r>
-        <w:rPr>
-          <w:rFonts w:ascii="Century Gothic" w:hAnsi="Century Gothic"/>
-          <w:color w:val="000000" w:themeColor="text1"/>
-          <w:sz w:val="22"/>
-        </w:rPr>
-        <w:t xml:space="preserve">In conclusion, it </w:t>
-      </w:r>
-      <w:r>
-        <w:rPr>
-          <w:rFonts w:ascii="Century Gothic" w:hAnsi="Century Gothic"/>
-          <w:color w:val="000000" w:themeColor="text1"/>
-          <w:sz w:val="22"/>
-        </w:rPr>
-        <w:t xml:space="preserve">is </w:t>
-      </w:r>
-      <w:r>
-        <w:rPr>
-          <w:rFonts w:ascii="Century Gothic" w:hAnsi="Century Gothic"/>
-          <w:color w:val="000000" w:themeColor="text1"/>
-          <w:sz w:val="22"/>
-        </w:rPr>
-        <w:t>fair to say that Greedy Bre</w:t>
-      </w:r>
-      <w:r>
-        <w:rPr>
-          <w:rFonts w:ascii="Century Gothic" w:hAnsi="Century Gothic"/>
-          <w:color w:val="000000" w:themeColor="text1"/>
-          <w:sz w:val="22"/>
-        </w:rPr>
-        <w:t>a</w:t>
-      </w:r>
-      <w:r>
-        <w:rPr>
-          <w:rFonts w:ascii="Century Gothic" w:hAnsi="Century Gothic"/>
-          <w:color w:val="000000" w:themeColor="text1"/>
-          <w:sz w:val="22"/>
-        </w:rPr>
-        <w:t>dth First Graph search</w:t>
-      </w:r>
-      <w:r>
-        <w:rPr>
-          <w:rFonts w:ascii="Century Gothic" w:hAnsi="Century Gothic"/>
-          <w:color w:val="000000" w:themeColor="text1"/>
-          <w:sz w:val="22"/>
-        </w:rPr>
-        <w:t xml:space="preserve"> with H1</w:t>
-      </w:r>
-      <w:r>
-        <w:rPr>
-          <w:rFonts w:ascii="Century Gothic" w:hAnsi="Century Gothic"/>
-          <w:color w:val="000000" w:themeColor="text1"/>
-          <w:sz w:val="22"/>
-        </w:rPr>
-        <w:t xml:space="preserve"> was the most optimal because not only it found</w:t>
-      </w:r>
-      <w:r>
-        <w:rPr>
-          <w:rFonts w:ascii="Century Gothic" w:hAnsi="Century Gothic"/>
-          <w:color w:val="000000" w:themeColor="text1"/>
-          <w:sz w:val="22"/>
-        </w:rPr>
-        <w:t>ed</w:t>
-      </w:r>
-      <w:r>
-        <w:rPr>
-          <w:rFonts w:ascii="Century Gothic" w:hAnsi="Century Gothic"/>
-          <w:color w:val="000000" w:themeColor="text1"/>
-          <w:sz w:val="22"/>
-        </w:rPr>
-        <w:t xml:space="preserve"> the solut</w:t>
-      </w:r>
-      <w:r>
-        <w:rPr>
-          <w:rFonts w:ascii="Century Gothic" w:hAnsi="Century Gothic"/>
-          <w:color w:val="000000" w:themeColor="text1"/>
-          <w:sz w:val="22"/>
-        </w:rPr>
-        <w:t xml:space="preserve">ion in least amount of time but it also calculated the smallest possible plans in terms of length (with a small exception in problem 3) discussed above. </w:t>
-      </w:r>
-      <w:r>
-        <w:rPr>
-          <w:rFonts w:ascii="Century Gothic" w:hAnsi="Century Gothic"/>
-          <w:color w:val="000000" w:themeColor="text1"/>
-          <w:sz w:val="22"/>
-        </w:rPr>
-        <w:t>For the informed searches that were run, it was noticed that A* with ignore_preconditions was optimal and the best choice as it was also the fastest. In the first problem, it was slightly slower than A* with h1, however, it was fastest in average case.</w:t>
-      </w:r>
-      <w:r>
-        <w:rPr>
-          <w:rFonts w:ascii="Century Gothic" w:hAnsi="Century Gothic"/>
-          <w:color w:val="000000" w:themeColor="text1"/>
-          <w:sz w:val="22"/>
-        </w:rPr>
-        <w:t xml:space="preserve"> It is</w:t>
-      </w:r>
-      <w:r>
-        <w:rPr>
-          <w:rFonts w:ascii="Century Gothic" w:hAnsi="Century Gothic"/>
-          <w:color w:val="000000" w:themeColor="text1"/>
-          <w:sz w:val="22"/>
-        </w:rPr>
-        <w:t xml:space="preserve"> proved</w:t>
-      </w:r>
-      <w:r>
-        <w:rPr>
-          <w:rFonts w:ascii="Century Gothic" w:hAnsi="Century Gothic"/>
-          <w:color w:val="000000" w:themeColor="text1"/>
-          <w:sz w:val="22"/>
-        </w:rPr>
-        <w:t xml:space="preserve"> that having the best possible search doesn’t mean it’s the best solution. Having a good heuristic function is vital and can create a significant impact</w:t>
-      </w:r>
-      <w:r>
-        <w:rPr>
-          <w:rFonts w:ascii="Century Gothic" w:hAnsi="Century Gothic"/>
-          <w:color w:val="000000" w:themeColor="text1"/>
-          <w:sz w:val="22"/>
-        </w:rPr>
-        <w:t xml:space="preserve"> on the overall implementation.</w:t>
-      </w:r>
+        <w:ind w:firstLine="709"/>
+        <w:rPr>
+          <w:rFonts w:ascii="Century Gothic" w:hAnsi="Century Gothic"/>
+          <w:color w:val="000000" w:themeColor="text1"/>
+          <w:sz w:val="22"/>
+        </w:rPr>
+      </w:pPr>
       <w:bookmarkStart w:id="0" w:name="_GoBack"/>
       <w:bookmarkEnd w:id="0"/>
+      <w:r>
+        <w:rPr>
+          <w:rFonts w:ascii="Century Gothic" w:hAnsi="Century Gothic"/>
+          <w:color w:val="000000" w:themeColor="text1"/>
+          <w:sz w:val="22"/>
+        </w:rPr>
+        <w:t>I</w:t>
+      </w:r>
+      <w:r>
+        <w:rPr>
+          <w:rFonts w:ascii="Century Gothic" w:hAnsi="Century Gothic"/>
+          <w:color w:val="000000" w:themeColor="text1"/>
+          <w:sz w:val="22"/>
+        </w:rPr>
+        <w:t xml:space="preserve">t </w:t>
+      </w:r>
+      <w:r>
+        <w:rPr>
+          <w:rFonts w:ascii="Century Gothic" w:hAnsi="Century Gothic"/>
+          <w:color w:val="000000" w:themeColor="text1"/>
+          <w:sz w:val="22"/>
+        </w:rPr>
+        <w:t xml:space="preserve">is </w:t>
+      </w:r>
+      <w:r>
+        <w:rPr>
+          <w:rFonts w:ascii="Century Gothic" w:hAnsi="Century Gothic"/>
+          <w:color w:val="000000" w:themeColor="text1"/>
+          <w:sz w:val="22"/>
+        </w:rPr>
+        <w:t xml:space="preserve">fair to say that Greedy </w:t>
+      </w:r>
+      <w:r>
+        <w:rPr>
+          <w:rFonts w:ascii="Century Gothic" w:hAnsi="Century Gothic"/>
+          <w:color w:val="000000" w:themeColor="text1"/>
+          <w:sz w:val="22"/>
+        </w:rPr>
+        <w:t>Best</w:t>
+      </w:r>
+      <w:r>
+        <w:rPr>
+          <w:rFonts w:ascii="Century Gothic" w:hAnsi="Century Gothic"/>
+          <w:color w:val="000000" w:themeColor="text1"/>
+          <w:sz w:val="22"/>
+        </w:rPr>
+        <w:t xml:space="preserve"> First Graph search</w:t>
+      </w:r>
+      <w:r>
+        <w:rPr>
+          <w:rFonts w:ascii="Century Gothic" w:hAnsi="Century Gothic"/>
+          <w:color w:val="000000" w:themeColor="text1"/>
+          <w:sz w:val="22"/>
+        </w:rPr>
+        <w:t xml:space="preserve"> with H1</w:t>
+      </w:r>
+      <w:r>
+        <w:rPr>
+          <w:rFonts w:ascii="Century Gothic" w:hAnsi="Century Gothic"/>
+          <w:color w:val="000000" w:themeColor="text1"/>
+          <w:sz w:val="22"/>
+        </w:rPr>
+        <w:t xml:space="preserve"> was the most optimal because not only it found</w:t>
+      </w:r>
+      <w:r>
+        <w:rPr>
+          <w:rFonts w:ascii="Century Gothic" w:hAnsi="Century Gothic"/>
+          <w:color w:val="000000" w:themeColor="text1"/>
+          <w:sz w:val="22"/>
+        </w:rPr>
+        <w:t>ed</w:t>
+      </w:r>
+      <w:r>
+        <w:rPr>
+          <w:rFonts w:ascii="Century Gothic" w:hAnsi="Century Gothic"/>
+          <w:color w:val="000000" w:themeColor="text1"/>
+          <w:sz w:val="22"/>
+        </w:rPr>
+        <w:t xml:space="preserve"> the solut</w:t>
+      </w:r>
+      <w:r>
+        <w:rPr>
+          <w:rFonts w:ascii="Century Gothic" w:hAnsi="Century Gothic"/>
+          <w:color w:val="000000" w:themeColor="text1"/>
+          <w:sz w:val="22"/>
+        </w:rPr>
+        <w:t xml:space="preserve">ion in least amount of time but it also calculated the smallest possible plans in terms of length (with a small exception in problem 3) discussed above. </w:t>
+      </w:r>
+      <w:r>
+        <w:rPr>
+          <w:rFonts w:ascii="Century Gothic" w:hAnsi="Century Gothic"/>
+          <w:color w:val="000000" w:themeColor="text1"/>
+          <w:sz w:val="22"/>
+        </w:rPr>
+        <w:t>The reason why Greedy</w:t>
+      </w:r>
+      <w:r>
+        <w:rPr>
+          <w:rFonts w:ascii="Century Gothic" w:hAnsi="Century Gothic"/>
+          <w:color w:val="000000" w:themeColor="text1"/>
+          <w:sz w:val="22"/>
+        </w:rPr>
+        <w:t xml:space="preserve"> BFG search outperformed other search functions is mainly because the, as its name suggest, the search technique is greedy. That is, it looks and follows the path that it thinks is closest to the goal.</w:t>
+      </w:r>
+      <w:r>
+        <w:rPr>
+          <w:rFonts w:ascii="Century Gothic" w:hAnsi="Century Gothic"/>
+          <w:color w:val="000000" w:themeColor="text1"/>
+          <w:sz w:val="22"/>
+        </w:rPr>
+        <w:t xml:space="preserve"> The evaluation on how close the current state is from the goal is determined by the heuristic function and as it was emphasized in the lecture videos, if the heuristic evaluation function is good, greedy</w:t>
+      </w:r>
+      <w:r>
+        <w:rPr>
+          <w:rFonts w:ascii="Century Gothic" w:hAnsi="Century Gothic"/>
+          <w:color w:val="000000" w:themeColor="text1"/>
+          <w:sz w:val="22"/>
+        </w:rPr>
+        <w:t xml:space="preserve"> best first</w:t>
+      </w:r>
+      <w:r>
+        <w:rPr>
+          <w:rFonts w:ascii="Century Gothic" w:hAnsi="Century Gothic"/>
+          <w:color w:val="000000" w:themeColor="text1"/>
+          <w:sz w:val="22"/>
+        </w:rPr>
+        <w:t xml:space="preserve"> search is hard to beat</w:t>
+      </w:r>
+      <w:r>
+        <w:rPr>
+          <w:rFonts w:ascii="Century Gothic" w:hAnsi="Century Gothic"/>
+          <w:color w:val="000000" w:themeColor="text1"/>
+          <w:sz w:val="22"/>
+        </w:rPr>
+        <w:t xml:space="preserve">. Depth first search and Breadth first search </w:t>
+      </w:r>
+      <w:r>
+        <w:rPr>
+          <w:rFonts w:ascii="Century Gothic" w:hAnsi="Century Gothic"/>
+          <w:color w:val="000000" w:themeColor="text1"/>
+          <w:sz w:val="22"/>
+        </w:rPr>
+        <w:t xml:space="preserve">could outperform Greedy best search in certain </w:t>
+      </w:r>
+      <w:r>
+        <w:rPr>
+          <w:rFonts w:ascii="Century Gothic" w:hAnsi="Century Gothic"/>
+          <w:color w:val="000000" w:themeColor="text1"/>
+          <w:sz w:val="22"/>
+        </w:rPr>
+        <w:lastRenderedPageBreak/>
+        <w:t xml:space="preserve">cases but for an average scenario, Greedy BFG search should be the way to go for </w:t>
+      </w:r>
+      <w:r>
+        <w:rPr>
+          <w:rFonts w:ascii="Century Gothic" w:hAnsi="Century Gothic"/>
+          <w:color w:val="000000" w:themeColor="text1"/>
+          <w:sz w:val="22"/>
+        </w:rPr>
+        <w:t>its</w:t>
+      </w:r>
+      <w:r>
+        <w:rPr>
+          <w:rFonts w:ascii="Century Gothic" w:hAnsi="Century Gothic"/>
+          <w:color w:val="000000" w:themeColor="text1"/>
+          <w:sz w:val="22"/>
+        </w:rPr>
+        <w:t xml:space="preserve"> optimal and complete plan</w:t>
+      </w:r>
+      <w:r>
+        <w:rPr>
+          <w:rFonts w:ascii="Century Gothic" w:hAnsi="Century Gothic"/>
+          <w:color w:val="000000" w:themeColor="text1"/>
+          <w:sz w:val="22"/>
+        </w:rPr>
+        <w:t>.</w:t>
+      </w:r>
+      <w:r>
+        <w:rPr>
+          <w:rFonts w:ascii="Century Gothic" w:hAnsi="Century Gothic"/>
+          <w:color w:val="000000" w:themeColor="text1"/>
+          <w:sz w:val="22"/>
+        </w:rPr>
+        <w:t xml:space="preserve"> </w:t>
+      </w:r>
+    </w:p>
+    <w:p>
+      <w:pPr>
+        <w:spacing w:line="276" w:lineRule="auto"/>
+        <w:rPr>
+          <w:rFonts w:ascii="Century Gothic" w:hAnsi="Century Gothic"/>
+          <w:color w:val="000000" w:themeColor="text1"/>
+          <w:sz w:val="22"/>
+        </w:rPr>
+      </w:pPr>
+      <w:r>
+        <w:rPr>
+          <w:rFonts w:ascii="Century Gothic" w:hAnsi="Century Gothic"/>
+          <w:color w:val="000000" w:themeColor="text1"/>
+          <w:sz w:val="22"/>
+        </w:rPr>
+        <w:t xml:space="preserve">For the informed searches that were run, it was noticed that A* with ignore_preconditions was optimal and the best choice as it was also the fastest. In the first problem, it was slightly slower than A* with h1, however, it was fastest in average case. </w:t>
+      </w:r>
+      <w:r>
+        <w:rPr>
+          <w:rFonts w:ascii="Century Gothic" w:hAnsi="Century Gothic"/>
+          <w:color w:val="000000" w:themeColor="text1"/>
+          <w:sz w:val="22"/>
+        </w:rPr>
+        <w:t>A* search is a special case of the G</w:t>
+      </w:r>
+      <w:r>
+        <w:rPr>
+          <w:rFonts w:ascii="Century Gothic" w:hAnsi="Century Gothic"/>
+          <w:color w:val="000000" w:themeColor="text1"/>
+          <w:sz w:val="22"/>
+        </w:rPr>
+        <w:t xml:space="preserve">reedy Best first search as it combines Greedy BFG search with Breadth first search. </w:t>
+      </w:r>
+      <w:r>
+        <w:rPr>
+          <w:rFonts w:ascii="Century Gothic" w:hAnsi="Century Gothic"/>
+          <w:color w:val="000000" w:themeColor="text1"/>
+          <w:sz w:val="22"/>
+        </w:rPr>
+        <w:t xml:space="preserve">Out of the three A* searches, the one with ignore_preconditions outperformed the others because of the </w:t>
+      </w:r>
+      <w:r>
+        <w:rPr>
+          <w:rFonts w:ascii="Century Gothic" w:hAnsi="Century Gothic"/>
+          <w:color w:val="000000" w:themeColor="text1"/>
+          <w:sz w:val="22"/>
+        </w:rPr>
+        <w:t>heuristic function. The level_sum heuristic timed out for third problem and h1 did not perform as good as the one with ignore_preconditions which proves the point discussed in lecture that having a good heuristic evaluation function can have a significant impact on your search algorithm.</w:t>
+      </w:r>
+    </w:p>
+    <w:p>
+      <w:pPr>
+        <w:spacing w:line="276" w:lineRule="auto"/>
+        <w:ind w:firstLine="709"/>
+        <w:rPr>
+          <w:rFonts w:ascii="Century Gothic" w:hAnsi="Century Gothic"/>
+          <w:color w:val="000000" w:themeColor="text1"/>
+          <w:sz w:val="22"/>
+        </w:rPr>
+      </w:pPr>
+      <w:r>
+        <w:rPr>
+          <w:rFonts w:ascii="Century Gothic" w:hAnsi="Century Gothic"/>
+          <w:color w:val="000000" w:themeColor="text1"/>
+          <w:sz w:val="22"/>
+        </w:rPr>
+        <w:t>In conclusion, i</w:t>
+      </w:r>
+      <w:r>
+        <w:rPr>
+          <w:rFonts w:ascii="Century Gothic" w:hAnsi="Century Gothic"/>
+          <w:color w:val="000000" w:themeColor="text1"/>
+          <w:sz w:val="22"/>
+        </w:rPr>
+        <w:t>t is</w:t>
+      </w:r>
+      <w:r>
+        <w:rPr>
+          <w:rFonts w:ascii="Century Gothic" w:hAnsi="Century Gothic"/>
+          <w:color w:val="000000" w:themeColor="text1"/>
+          <w:sz w:val="22"/>
+        </w:rPr>
+        <w:t xml:space="preserve"> proved</w:t>
+      </w:r>
+      <w:r>
+        <w:rPr>
+          <w:rFonts w:ascii="Century Gothic" w:hAnsi="Century Gothic"/>
+          <w:color w:val="000000" w:themeColor="text1"/>
+          <w:sz w:val="22"/>
+        </w:rPr>
+        <w:t xml:space="preserve"> that having the best possible search doesn’t mean it’s the best solution. Having a good heuristic function is vital and can create a significant impact</w:t>
+      </w:r>
+      <w:r>
+        <w:rPr>
+          <w:rFonts w:ascii="Century Gothic" w:hAnsi="Century Gothic"/>
+          <w:color w:val="000000" w:themeColor="text1"/>
+          <w:sz w:val="22"/>
+        </w:rPr>
+        <w:t xml:space="preserve"> on the overall implementation.</w:t>
+      </w:r>
     </w:p>
     <w:sectPr>
       <w:type w:val="continuous"/>
@@ -13006,7 +13173,7 @@
 </file>
 
 <file path=customXml/itemProps1.xml><?xml version="1.0" encoding="utf-8"?>
-<ds:datastoreItem xmlns:ds="http://schemas.openxmlformats.org/officeDocument/2006/customXml" ds:itemID="{010CF3E7-6FC2-4D45-885B-5F552F817D60}">
+<ds:datastoreItem xmlns:ds="http://schemas.openxmlformats.org/officeDocument/2006/customXml" ds:itemID="{CA050EB1-3609-C541-A398-7F5C77F81DFF}">
   <ds:schemaRefs>
     <ds:schemaRef ds:uri="http://schemas.openxmlformats.org/officeDocument/2006/bibliography"/>
   </ds:schemaRefs>

</xml_diff>